<commit_message>
Investigacion del Boldo para revisar
</commit_message>
<xml_diff>
--- a/Investigaciones/2022/Ciencias Sociales, Educación Comercial y Derecho/Lic. Ana Patricia Martínez/Informe final Inves- Patricia.docx
+++ b/Investigaciones/2022/Ciencias Sociales, Educación Comercial y Derecho/Lic. Ana Patricia Martínez/Informe final Inves- Patricia.docx
@@ -1,6 +1,6 @@
 
 <file path=word/document.xml><?xml version="1.0" encoding="utf-8"?>
-<w:document xmlns:wpc="http://schemas.microsoft.com/office/word/2010/wordprocessingCanvas" xmlns:cx="http://schemas.microsoft.com/office/drawing/2014/chartex" xmlns:cx1="http://schemas.microsoft.com/office/drawing/2015/9/8/chartex" xmlns:cx2="http://schemas.microsoft.com/office/drawing/2015/10/21/chartex" xmlns:cx3="http://schemas.microsoft.com/office/drawing/2016/5/9/chartex" xmlns:cx4="http://schemas.microsoft.com/office/drawing/2016/5/10/chartex" xmlns:cx5="http://schemas.microsoft.com/office/drawing/2016/5/11/chartex" xmlns:cx6="http://schemas.microsoft.com/office/drawing/2016/5/12/chartex" xmlns:cx7="http://schemas.microsoft.com/office/drawing/2016/5/13/chartex" xmlns:cx8="http://schemas.microsoft.com/office/drawing/2016/5/14/chartex" xmlns:mc="http://schemas.openxmlformats.org/markup-compatibility/2006" xmlns:aink="http://schemas.microsoft.com/office/drawing/2016/ink" xmlns:am3d="http://schemas.microsoft.com/office/drawing/2017/model3d" xmlns:o="urn:schemas-microsoft-com:office:office" xmlns:r="http://schemas.openxmlformats.org/officeDocument/2006/relationships" xmlns:m="http://schemas.openxmlformats.org/officeDocument/2006/math" xmlns:v="urn:schemas-microsoft-com:vml" xmlns:wp14="http://schemas.microsoft.com/office/word/2010/wordprocessingDrawing" xmlns:wp="http://schemas.openxmlformats.org/drawingml/2006/wordprocessingDrawing" xmlns:w10="urn:schemas-microsoft-com:office:word" xmlns:w="http://schemas.openxmlformats.org/wordprocessingml/2006/main" xmlns:w14="http://schemas.microsoft.com/office/word/2010/wordml" xmlns:w15="http://schemas.microsoft.com/office/word/2012/wordml" xmlns:w16cex="http://schemas.microsoft.com/office/word/2018/wordml/cex" xmlns:w16cid="http://schemas.microsoft.com/office/word/2016/wordml/cid" xmlns:w16="http://schemas.microsoft.com/office/word/2018/wordml" xmlns:w16sdtdh="http://schemas.microsoft.com/office/word/2020/wordml/sdtdatahash" xmlns:w16se="http://schemas.microsoft.com/office/word/2015/wordml/symex" xmlns:wpg="http://schemas.microsoft.com/office/word/2010/wordprocessingGroup" xmlns:wpi="http://schemas.microsoft.com/office/word/2010/wordprocessingInk" xmlns:wne="http://schemas.microsoft.com/office/word/2006/wordml" xmlns:wps="http://schemas.microsoft.com/office/word/2010/wordprocessingShape" mc:Ignorable="w14 w15 w16se w16cid w16 w16cex w16sdtdh wp14">
+<w:document xmlns:wpc="http://schemas.microsoft.com/office/word/2010/wordprocessingCanvas" xmlns:cx="http://schemas.microsoft.com/office/drawing/2014/chartex" xmlns:cx1="http://schemas.microsoft.com/office/drawing/2015/9/8/chartex" xmlns:cx2="http://schemas.microsoft.com/office/drawing/2015/10/21/chartex" xmlns:cx3="http://schemas.microsoft.com/office/drawing/2016/5/9/chartex" xmlns:cx4="http://schemas.microsoft.com/office/drawing/2016/5/10/chartex" xmlns:cx5="http://schemas.microsoft.com/office/drawing/2016/5/11/chartex" xmlns:cx6="http://schemas.microsoft.com/office/drawing/2016/5/12/chartex" xmlns:cx7="http://schemas.microsoft.com/office/drawing/2016/5/13/chartex" xmlns:cx8="http://schemas.microsoft.com/office/drawing/2016/5/14/chartex" xmlns:mc="http://schemas.openxmlformats.org/markup-compatibility/2006" xmlns:aink="http://schemas.microsoft.com/office/drawing/2016/ink" xmlns:am3d="http://schemas.microsoft.com/office/drawing/2017/model3d" xmlns:o="urn:schemas-microsoft-com:office:office" xmlns:oel="http://schemas.microsoft.com/office/2019/extlst" xmlns:r="http://schemas.openxmlformats.org/officeDocument/2006/relationships" xmlns:m="http://schemas.openxmlformats.org/officeDocument/2006/math" xmlns:v="urn:schemas-microsoft-com:vml" xmlns:wp14="http://schemas.microsoft.com/office/word/2010/wordprocessingDrawing" xmlns:wp="http://schemas.openxmlformats.org/drawingml/2006/wordprocessingDrawing" xmlns:w10="urn:schemas-microsoft-com:office:word" xmlns:w="http://schemas.openxmlformats.org/wordprocessingml/2006/main" xmlns:w14="http://schemas.microsoft.com/office/word/2010/wordml" xmlns:w15="http://schemas.microsoft.com/office/word/2012/wordml" xmlns:w16cex="http://schemas.microsoft.com/office/word/2018/wordml/cex" xmlns:w16cid="http://schemas.microsoft.com/office/word/2016/wordml/cid" xmlns:w16="http://schemas.microsoft.com/office/word/2018/wordml" xmlns:w16du="http://schemas.microsoft.com/office/word/2023/wordml/word16du" xmlns:w16sdtdh="http://schemas.microsoft.com/office/word/2020/wordml/sdtdatahash" xmlns:w16se="http://schemas.microsoft.com/office/word/2015/wordml/symex" xmlns:wpg="http://schemas.microsoft.com/office/word/2010/wordprocessingGroup" xmlns:wpi="http://schemas.microsoft.com/office/word/2010/wordprocessingInk" xmlns:wne="http://schemas.microsoft.com/office/word/2006/wordml" xmlns:wps="http://schemas.microsoft.com/office/word/2010/wordprocessingShape" mc:Ignorable="w14 w15 w16se w16cid w16 w16cex w16sdtdh w16du wp14">
   <w:body>
     <w:p>
       <w:pPr>
@@ -1043,7 +1043,7 @@
           <w:szCs w:val="28"/>
           <w:lang w:eastAsia="es-HN"/>
         </w:rPr>
-        <w:t>13</w:t>
+        <w:t>03</w:t>
       </w:r>
       <w:r>
         <w:rPr>
@@ -1053,7 +1053,37 @@
           <w:szCs w:val="28"/>
           <w:lang w:eastAsia="es-HN"/>
         </w:rPr>
-        <w:t xml:space="preserve"> de enero 2024</w:t>
+        <w:t xml:space="preserve"> de </w:t>
+      </w:r>
+      <w:r>
+        <w:rPr>
+          <w:rFonts w:ascii="Cambria" w:eastAsia="Times New Roman" w:hAnsi="Cambria" w:cs="Times New Roman"/>
+          <w:b/>
+          <w:sz w:val="28"/>
+          <w:szCs w:val="28"/>
+          <w:lang w:eastAsia="es-HN"/>
+        </w:rPr>
+        <w:t>diciembre</w:t>
+      </w:r>
+      <w:r>
+        <w:rPr>
+          <w:rFonts w:ascii="Cambria" w:eastAsia="Times New Roman" w:hAnsi="Cambria" w:cs="Times New Roman"/>
+          <w:b/>
+          <w:sz w:val="28"/>
+          <w:szCs w:val="28"/>
+          <w:lang w:eastAsia="es-HN"/>
+        </w:rPr>
+        <w:t xml:space="preserve"> 202</w:t>
+      </w:r>
+      <w:r>
+        <w:rPr>
+          <w:rFonts w:ascii="Cambria" w:eastAsia="Times New Roman" w:hAnsi="Cambria" w:cs="Times New Roman"/>
+          <w:b/>
+          <w:sz w:val="28"/>
+          <w:szCs w:val="28"/>
+          <w:lang w:eastAsia="es-HN"/>
+        </w:rPr>
+        <w:t>3</w:t>
       </w:r>
     </w:p>
     <w:p>
@@ -2744,9 +2774,9 @@
         <w:pStyle w:val="Ttulo1"/>
       </w:pPr>
     </w:p>
+    <w:bookmarkEnd w:id="2"/>
     <w:bookmarkEnd w:id="3"/>
     <w:bookmarkEnd w:id="4"/>
-    <w:bookmarkEnd w:id="2"/>
     <w:p/>
     <w:p/>
     <w:p/>
@@ -8336,7 +8366,6 @@
       </w:r>
       <w:r>
         <w:rPr>
-          <w:rStyle w:val="TableNormal"/>
           <w:rFonts w:ascii="Segoe UI" w:hAnsi="Segoe UI" w:cs="Segoe UI"/>
           <w:color w:val="24292F"/>
           <w:sz w:val="21"/>
@@ -13265,6 +13294,10 @@
     <w:sdt>
       <w:sdtPr>
         <w:rPr>
+          <w:rFonts w:asciiTheme="minorHAnsi" w:eastAsiaTheme="minorHAnsi" w:hAnsiTheme="minorHAnsi" w:cstheme="minorBidi"/>
+          <w:b w:val="0"/>
+          <w:sz w:val="22"/>
+          <w:szCs w:val="22"/>
           <w:lang w:val="es-ES"/>
         </w:rPr>
         <w:id w:val="1064369629"/>
@@ -13275,10 +13308,6 @@
       </w:sdtPr>
       <w:sdtEndPr>
         <w:rPr>
-          <w:rFonts w:asciiTheme="minorHAnsi" w:eastAsiaTheme="minorHAnsi" w:hAnsiTheme="minorHAnsi" w:cstheme="minorBidi"/>
-          <w:b w:val="0"/>
-          <w:sz w:val="22"/>
-          <w:szCs w:val="22"/>
           <w:lang w:val="es-HN"/>
         </w:rPr>
       </w:sdtEndPr>
@@ -14432,7 +14461,7 @@
 </file>
 
 <file path=word/endnotes.xml><?xml version="1.0" encoding="utf-8"?>
-<w:endnotes xmlns:wpc="http://schemas.microsoft.com/office/word/2010/wordprocessingCanvas" xmlns:cx="http://schemas.microsoft.com/office/drawing/2014/chartex" xmlns:cx1="http://schemas.microsoft.com/office/drawing/2015/9/8/chartex" xmlns:cx2="http://schemas.microsoft.com/office/drawing/2015/10/21/chartex" xmlns:cx3="http://schemas.microsoft.com/office/drawing/2016/5/9/chartex" xmlns:cx4="http://schemas.microsoft.com/office/drawing/2016/5/10/chartex" xmlns:cx5="http://schemas.microsoft.com/office/drawing/2016/5/11/chartex" xmlns:cx6="http://schemas.microsoft.com/office/drawing/2016/5/12/chartex" xmlns:cx7="http://schemas.microsoft.com/office/drawing/2016/5/13/chartex" xmlns:cx8="http://schemas.microsoft.com/office/drawing/2016/5/14/chartex" xmlns:mc="http://schemas.openxmlformats.org/markup-compatibility/2006" xmlns:aink="http://schemas.microsoft.com/office/drawing/2016/ink" xmlns:am3d="http://schemas.microsoft.com/office/drawing/2017/model3d" xmlns:o="urn:schemas-microsoft-com:office:office" xmlns:r="http://schemas.openxmlformats.org/officeDocument/2006/relationships" xmlns:m="http://schemas.openxmlformats.org/officeDocument/2006/math" xmlns:v="urn:schemas-microsoft-com:vml" xmlns:wp14="http://schemas.microsoft.com/office/word/2010/wordprocessingDrawing" xmlns:wp="http://schemas.openxmlformats.org/drawingml/2006/wordprocessingDrawing" xmlns:w10="urn:schemas-microsoft-com:office:word" xmlns:w="http://schemas.openxmlformats.org/wordprocessingml/2006/main" xmlns:w14="http://schemas.microsoft.com/office/word/2010/wordml" xmlns:w15="http://schemas.microsoft.com/office/word/2012/wordml" xmlns:w16cex="http://schemas.microsoft.com/office/word/2018/wordml/cex" xmlns:w16cid="http://schemas.microsoft.com/office/word/2016/wordml/cid" xmlns:w16="http://schemas.microsoft.com/office/word/2018/wordml" xmlns:w16sdtdh="http://schemas.microsoft.com/office/word/2020/wordml/sdtdatahash" xmlns:w16se="http://schemas.microsoft.com/office/word/2015/wordml/symex" xmlns:wpg="http://schemas.microsoft.com/office/word/2010/wordprocessingGroup" xmlns:wpi="http://schemas.microsoft.com/office/word/2010/wordprocessingInk" xmlns:wne="http://schemas.microsoft.com/office/word/2006/wordml" xmlns:wps="http://schemas.microsoft.com/office/word/2010/wordprocessingShape" mc:Ignorable="w14 w15 w16se w16cid w16 w16cex w16sdtdh wp14">
+<w:endnotes xmlns:wpc="http://schemas.microsoft.com/office/word/2010/wordprocessingCanvas" xmlns:cx="http://schemas.microsoft.com/office/drawing/2014/chartex" xmlns:cx1="http://schemas.microsoft.com/office/drawing/2015/9/8/chartex" xmlns:cx2="http://schemas.microsoft.com/office/drawing/2015/10/21/chartex" xmlns:cx3="http://schemas.microsoft.com/office/drawing/2016/5/9/chartex" xmlns:cx4="http://schemas.microsoft.com/office/drawing/2016/5/10/chartex" xmlns:cx5="http://schemas.microsoft.com/office/drawing/2016/5/11/chartex" xmlns:cx6="http://schemas.microsoft.com/office/drawing/2016/5/12/chartex" xmlns:cx7="http://schemas.microsoft.com/office/drawing/2016/5/13/chartex" xmlns:cx8="http://schemas.microsoft.com/office/drawing/2016/5/14/chartex" xmlns:mc="http://schemas.openxmlformats.org/markup-compatibility/2006" xmlns:aink="http://schemas.microsoft.com/office/drawing/2016/ink" xmlns:am3d="http://schemas.microsoft.com/office/drawing/2017/model3d" xmlns:o="urn:schemas-microsoft-com:office:office" xmlns:oel="http://schemas.microsoft.com/office/2019/extlst" xmlns:r="http://schemas.openxmlformats.org/officeDocument/2006/relationships" xmlns:m="http://schemas.openxmlformats.org/officeDocument/2006/math" xmlns:v="urn:schemas-microsoft-com:vml" xmlns:wp14="http://schemas.microsoft.com/office/word/2010/wordprocessingDrawing" xmlns:wp="http://schemas.openxmlformats.org/drawingml/2006/wordprocessingDrawing" xmlns:w10="urn:schemas-microsoft-com:office:word" xmlns:w="http://schemas.openxmlformats.org/wordprocessingml/2006/main" xmlns:w14="http://schemas.microsoft.com/office/word/2010/wordml" xmlns:w15="http://schemas.microsoft.com/office/word/2012/wordml" xmlns:w16cex="http://schemas.microsoft.com/office/word/2018/wordml/cex" xmlns:w16cid="http://schemas.microsoft.com/office/word/2016/wordml/cid" xmlns:w16="http://schemas.microsoft.com/office/word/2018/wordml" xmlns:w16du="http://schemas.microsoft.com/office/word/2023/wordml/word16du" xmlns:w16sdtdh="http://schemas.microsoft.com/office/word/2020/wordml/sdtdatahash" xmlns:w16se="http://schemas.microsoft.com/office/word/2015/wordml/symex" xmlns:wpg="http://schemas.microsoft.com/office/word/2010/wordprocessingGroup" xmlns:wpi="http://schemas.microsoft.com/office/word/2010/wordprocessingInk" xmlns:wne="http://schemas.microsoft.com/office/word/2006/wordml" xmlns:wps="http://schemas.microsoft.com/office/word/2010/wordprocessingShape" mc:Ignorable="w14 w15 w16se w16cid w16 w16cex w16sdtdh w16du wp14">
   <w:endnote w:type="separator" w:id="-1">
     <w:p>
       <w:pPr>
@@ -14457,7 +14486,7 @@
 </file>
 
 <file path=word/footer1.xml><?xml version="1.0" encoding="utf-8"?>
-<w:ftr xmlns:wpc="http://schemas.microsoft.com/office/word/2010/wordprocessingCanvas" xmlns:cx="http://schemas.microsoft.com/office/drawing/2014/chartex" xmlns:cx1="http://schemas.microsoft.com/office/drawing/2015/9/8/chartex" xmlns:cx2="http://schemas.microsoft.com/office/drawing/2015/10/21/chartex" xmlns:cx3="http://schemas.microsoft.com/office/drawing/2016/5/9/chartex" xmlns:cx4="http://schemas.microsoft.com/office/drawing/2016/5/10/chartex" xmlns:cx5="http://schemas.microsoft.com/office/drawing/2016/5/11/chartex" xmlns:cx6="http://schemas.microsoft.com/office/drawing/2016/5/12/chartex" xmlns:cx7="http://schemas.microsoft.com/office/drawing/2016/5/13/chartex" xmlns:cx8="http://schemas.microsoft.com/office/drawing/2016/5/14/chartex" xmlns:mc="http://schemas.openxmlformats.org/markup-compatibility/2006" xmlns:aink="http://schemas.microsoft.com/office/drawing/2016/ink" xmlns:am3d="http://schemas.microsoft.com/office/drawing/2017/model3d" xmlns:o="urn:schemas-microsoft-com:office:office" xmlns:r="http://schemas.openxmlformats.org/officeDocument/2006/relationships" xmlns:m="http://schemas.openxmlformats.org/officeDocument/2006/math" xmlns:v="urn:schemas-microsoft-com:vml" xmlns:wp14="http://schemas.microsoft.com/office/word/2010/wordprocessingDrawing" xmlns:wp="http://schemas.openxmlformats.org/drawingml/2006/wordprocessingDrawing" xmlns:w10="urn:schemas-microsoft-com:office:word" xmlns:w="http://schemas.openxmlformats.org/wordprocessingml/2006/main" xmlns:w14="http://schemas.microsoft.com/office/word/2010/wordml" xmlns:w15="http://schemas.microsoft.com/office/word/2012/wordml" xmlns:w16cex="http://schemas.microsoft.com/office/word/2018/wordml/cex" xmlns:w16cid="http://schemas.microsoft.com/office/word/2016/wordml/cid" xmlns:w16="http://schemas.microsoft.com/office/word/2018/wordml" xmlns:w16sdtdh="http://schemas.microsoft.com/office/word/2020/wordml/sdtdatahash" xmlns:w16se="http://schemas.microsoft.com/office/word/2015/wordml/symex" xmlns:wpg="http://schemas.microsoft.com/office/word/2010/wordprocessingGroup" xmlns:wpi="http://schemas.microsoft.com/office/word/2010/wordprocessingInk" xmlns:wne="http://schemas.microsoft.com/office/word/2006/wordml" xmlns:wps="http://schemas.microsoft.com/office/word/2010/wordprocessingShape" mc:Ignorable="w14 w15 w16se w16cid w16 w16cex w16sdtdh wp14">
+<w:ftr xmlns:wpc="http://schemas.microsoft.com/office/word/2010/wordprocessingCanvas" xmlns:cx="http://schemas.microsoft.com/office/drawing/2014/chartex" xmlns:cx1="http://schemas.microsoft.com/office/drawing/2015/9/8/chartex" xmlns:cx2="http://schemas.microsoft.com/office/drawing/2015/10/21/chartex" xmlns:cx3="http://schemas.microsoft.com/office/drawing/2016/5/9/chartex" xmlns:cx4="http://schemas.microsoft.com/office/drawing/2016/5/10/chartex" xmlns:cx5="http://schemas.microsoft.com/office/drawing/2016/5/11/chartex" xmlns:cx6="http://schemas.microsoft.com/office/drawing/2016/5/12/chartex" xmlns:cx7="http://schemas.microsoft.com/office/drawing/2016/5/13/chartex" xmlns:cx8="http://schemas.microsoft.com/office/drawing/2016/5/14/chartex" xmlns:mc="http://schemas.openxmlformats.org/markup-compatibility/2006" xmlns:aink="http://schemas.microsoft.com/office/drawing/2016/ink" xmlns:am3d="http://schemas.microsoft.com/office/drawing/2017/model3d" xmlns:o="urn:schemas-microsoft-com:office:office" xmlns:oel="http://schemas.microsoft.com/office/2019/extlst" xmlns:r="http://schemas.openxmlformats.org/officeDocument/2006/relationships" xmlns:m="http://schemas.openxmlformats.org/officeDocument/2006/math" xmlns:v="urn:schemas-microsoft-com:vml" xmlns:wp14="http://schemas.microsoft.com/office/word/2010/wordprocessingDrawing" xmlns:wp="http://schemas.openxmlformats.org/drawingml/2006/wordprocessingDrawing" xmlns:w10="urn:schemas-microsoft-com:office:word" xmlns:w="http://schemas.openxmlformats.org/wordprocessingml/2006/main" xmlns:w14="http://schemas.microsoft.com/office/word/2010/wordml" xmlns:w15="http://schemas.microsoft.com/office/word/2012/wordml" xmlns:w16cex="http://schemas.microsoft.com/office/word/2018/wordml/cex" xmlns:w16cid="http://schemas.microsoft.com/office/word/2016/wordml/cid" xmlns:w16="http://schemas.microsoft.com/office/word/2018/wordml" xmlns:w16du="http://schemas.microsoft.com/office/word/2023/wordml/word16du" xmlns:w16sdtdh="http://schemas.microsoft.com/office/word/2020/wordml/sdtdatahash" xmlns:w16se="http://schemas.microsoft.com/office/word/2015/wordml/symex" xmlns:wpg="http://schemas.microsoft.com/office/word/2010/wordprocessingGroup" xmlns:wpi="http://schemas.microsoft.com/office/word/2010/wordprocessingInk" xmlns:wne="http://schemas.microsoft.com/office/word/2006/wordml" xmlns:wps="http://schemas.microsoft.com/office/word/2010/wordprocessingShape" mc:Ignorable="w14 w15 w16se w16cid w16 w16cex w16sdtdh w16du wp14">
   <w:sdt>
     <w:sdtPr>
       <w:id w:val="1307518292"/>
@@ -14466,7 +14495,6 @@
         <w:docPartUnique/>
       </w:docPartObj>
     </w:sdtPr>
-    <w:sdtEndPr/>
     <w:sdtContent>
       <w:p>
         <w:pPr>
@@ -14504,7 +14532,7 @@
 </file>
 
 <file path=word/footer2.xml><?xml version="1.0" encoding="utf-8"?>
-<w:ftr xmlns:wpc="http://schemas.microsoft.com/office/word/2010/wordprocessingCanvas" xmlns:cx="http://schemas.microsoft.com/office/drawing/2014/chartex" xmlns:cx1="http://schemas.microsoft.com/office/drawing/2015/9/8/chartex" xmlns:cx2="http://schemas.microsoft.com/office/drawing/2015/10/21/chartex" xmlns:cx3="http://schemas.microsoft.com/office/drawing/2016/5/9/chartex" xmlns:cx4="http://schemas.microsoft.com/office/drawing/2016/5/10/chartex" xmlns:cx5="http://schemas.microsoft.com/office/drawing/2016/5/11/chartex" xmlns:cx6="http://schemas.microsoft.com/office/drawing/2016/5/12/chartex" xmlns:cx7="http://schemas.microsoft.com/office/drawing/2016/5/13/chartex" xmlns:cx8="http://schemas.microsoft.com/office/drawing/2016/5/14/chartex" xmlns:mc="http://schemas.openxmlformats.org/markup-compatibility/2006" xmlns:aink="http://schemas.microsoft.com/office/drawing/2016/ink" xmlns:am3d="http://schemas.microsoft.com/office/drawing/2017/model3d" xmlns:o="urn:schemas-microsoft-com:office:office" xmlns:r="http://schemas.openxmlformats.org/officeDocument/2006/relationships" xmlns:m="http://schemas.openxmlformats.org/officeDocument/2006/math" xmlns:v="urn:schemas-microsoft-com:vml" xmlns:wp14="http://schemas.microsoft.com/office/word/2010/wordprocessingDrawing" xmlns:wp="http://schemas.openxmlformats.org/drawingml/2006/wordprocessingDrawing" xmlns:w10="urn:schemas-microsoft-com:office:word" xmlns:w="http://schemas.openxmlformats.org/wordprocessingml/2006/main" xmlns:w14="http://schemas.microsoft.com/office/word/2010/wordml" xmlns:w15="http://schemas.microsoft.com/office/word/2012/wordml" xmlns:w16cex="http://schemas.microsoft.com/office/word/2018/wordml/cex" xmlns:w16cid="http://schemas.microsoft.com/office/word/2016/wordml/cid" xmlns:w16="http://schemas.microsoft.com/office/word/2018/wordml" xmlns:w16sdtdh="http://schemas.microsoft.com/office/word/2020/wordml/sdtdatahash" xmlns:w16se="http://schemas.microsoft.com/office/word/2015/wordml/symex" xmlns:wpg="http://schemas.microsoft.com/office/word/2010/wordprocessingGroup" xmlns:wpi="http://schemas.microsoft.com/office/word/2010/wordprocessingInk" xmlns:wne="http://schemas.microsoft.com/office/word/2006/wordml" xmlns:wps="http://schemas.microsoft.com/office/word/2010/wordprocessingShape" mc:Ignorable="w14 w15 w16se w16cid w16 w16cex w16sdtdh wp14">
+<w:ftr xmlns:wpc="http://schemas.microsoft.com/office/word/2010/wordprocessingCanvas" xmlns:cx="http://schemas.microsoft.com/office/drawing/2014/chartex" xmlns:cx1="http://schemas.microsoft.com/office/drawing/2015/9/8/chartex" xmlns:cx2="http://schemas.microsoft.com/office/drawing/2015/10/21/chartex" xmlns:cx3="http://schemas.microsoft.com/office/drawing/2016/5/9/chartex" xmlns:cx4="http://schemas.microsoft.com/office/drawing/2016/5/10/chartex" xmlns:cx5="http://schemas.microsoft.com/office/drawing/2016/5/11/chartex" xmlns:cx6="http://schemas.microsoft.com/office/drawing/2016/5/12/chartex" xmlns:cx7="http://schemas.microsoft.com/office/drawing/2016/5/13/chartex" xmlns:cx8="http://schemas.microsoft.com/office/drawing/2016/5/14/chartex" xmlns:mc="http://schemas.openxmlformats.org/markup-compatibility/2006" xmlns:aink="http://schemas.microsoft.com/office/drawing/2016/ink" xmlns:am3d="http://schemas.microsoft.com/office/drawing/2017/model3d" xmlns:o="urn:schemas-microsoft-com:office:office" xmlns:oel="http://schemas.microsoft.com/office/2019/extlst" xmlns:r="http://schemas.openxmlformats.org/officeDocument/2006/relationships" xmlns:m="http://schemas.openxmlformats.org/officeDocument/2006/math" xmlns:v="urn:schemas-microsoft-com:vml" xmlns:wp14="http://schemas.microsoft.com/office/word/2010/wordprocessingDrawing" xmlns:wp="http://schemas.openxmlformats.org/drawingml/2006/wordprocessingDrawing" xmlns:w10="urn:schemas-microsoft-com:office:word" xmlns:w="http://schemas.openxmlformats.org/wordprocessingml/2006/main" xmlns:w14="http://schemas.microsoft.com/office/word/2010/wordml" xmlns:w15="http://schemas.microsoft.com/office/word/2012/wordml" xmlns:w16cex="http://schemas.microsoft.com/office/word/2018/wordml/cex" xmlns:w16cid="http://schemas.microsoft.com/office/word/2016/wordml/cid" xmlns:w16="http://schemas.microsoft.com/office/word/2018/wordml" xmlns:w16du="http://schemas.microsoft.com/office/word/2023/wordml/word16du" xmlns:w16sdtdh="http://schemas.microsoft.com/office/word/2020/wordml/sdtdatahash" xmlns:w16se="http://schemas.microsoft.com/office/word/2015/wordml/symex" xmlns:wpg="http://schemas.microsoft.com/office/word/2010/wordprocessingGroup" xmlns:wpi="http://schemas.microsoft.com/office/word/2010/wordprocessingInk" xmlns:wne="http://schemas.microsoft.com/office/word/2006/wordml" xmlns:wps="http://schemas.microsoft.com/office/word/2010/wordprocessingShape" mc:Ignorable="w14 w15 w16se w16cid w16 w16cex w16sdtdh w16du wp14">
   <w:sdt>
     <w:sdtPr>
       <w:id w:val="-212190145"/>
@@ -14513,7 +14541,6 @@
         <w:docPartUnique/>
       </w:docPartObj>
     </w:sdtPr>
-    <w:sdtEndPr/>
     <w:sdtContent>
       <w:p>
         <w:pPr>
@@ -14552,7 +14579,7 @@
 </file>
 
 <file path=word/footnotes.xml><?xml version="1.0" encoding="utf-8"?>
-<w:footnotes xmlns:wpc="http://schemas.microsoft.com/office/word/2010/wordprocessingCanvas" xmlns:cx="http://schemas.microsoft.com/office/drawing/2014/chartex" xmlns:cx1="http://schemas.microsoft.com/office/drawing/2015/9/8/chartex" xmlns:cx2="http://schemas.microsoft.com/office/drawing/2015/10/21/chartex" xmlns:cx3="http://schemas.microsoft.com/office/drawing/2016/5/9/chartex" xmlns:cx4="http://schemas.microsoft.com/office/drawing/2016/5/10/chartex" xmlns:cx5="http://schemas.microsoft.com/office/drawing/2016/5/11/chartex" xmlns:cx6="http://schemas.microsoft.com/office/drawing/2016/5/12/chartex" xmlns:cx7="http://schemas.microsoft.com/office/drawing/2016/5/13/chartex" xmlns:cx8="http://schemas.microsoft.com/office/drawing/2016/5/14/chartex" xmlns:mc="http://schemas.openxmlformats.org/markup-compatibility/2006" xmlns:aink="http://schemas.microsoft.com/office/drawing/2016/ink" xmlns:am3d="http://schemas.microsoft.com/office/drawing/2017/model3d" xmlns:o="urn:schemas-microsoft-com:office:office" xmlns:r="http://schemas.openxmlformats.org/officeDocument/2006/relationships" xmlns:m="http://schemas.openxmlformats.org/officeDocument/2006/math" xmlns:v="urn:schemas-microsoft-com:vml" xmlns:wp14="http://schemas.microsoft.com/office/word/2010/wordprocessingDrawing" xmlns:wp="http://schemas.openxmlformats.org/drawingml/2006/wordprocessingDrawing" xmlns:w10="urn:schemas-microsoft-com:office:word" xmlns:w="http://schemas.openxmlformats.org/wordprocessingml/2006/main" xmlns:w14="http://schemas.microsoft.com/office/word/2010/wordml" xmlns:w15="http://schemas.microsoft.com/office/word/2012/wordml" xmlns:w16cex="http://schemas.microsoft.com/office/word/2018/wordml/cex" xmlns:w16cid="http://schemas.microsoft.com/office/word/2016/wordml/cid" xmlns:w16="http://schemas.microsoft.com/office/word/2018/wordml" xmlns:w16sdtdh="http://schemas.microsoft.com/office/word/2020/wordml/sdtdatahash" xmlns:w16se="http://schemas.microsoft.com/office/word/2015/wordml/symex" xmlns:wpg="http://schemas.microsoft.com/office/word/2010/wordprocessingGroup" xmlns:wpi="http://schemas.microsoft.com/office/word/2010/wordprocessingInk" xmlns:wne="http://schemas.microsoft.com/office/word/2006/wordml" xmlns:wps="http://schemas.microsoft.com/office/word/2010/wordprocessingShape" mc:Ignorable="w14 w15 w16se w16cid w16 w16cex w16sdtdh wp14">
+<w:footnotes xmlns:wpc="http://schemas.microsoft.com/office/word/2010/wordprocessingCanvas" xmlns:cx="http://schemas.microsoft.com/office/drawing/2014/chartex" xmlns:cx1="http://schemas.microsoft.com/office/drawing/2015/9/8/chartex" xmlns:cx2="http://schemas.microsoft.com/office/drawing/2015/10/21/chartex" xmlns:cx3="http://schemas.microsoft.com/office/drawing/2016/5/9/chartex" xmlns:cx4="http://schemas.microsoft.com/office/drawing/2016/5/10/chartex" xmlns:cx5="http://schemas.microsoft.com/office/drawing/2016/5/11/chartex" xmlns:cx6="http://schemas.microsoft.com/office/drawing/2016/5/12/chartex" xmlns:cx7="http://schemas.microsoft.com/office/drawing/2016/5/13/chartex" xmlns:cx8="http://schemas.microsoft.com/office/drawing/2016/5/14/chartex" xmlns:mc="http://schemas.openxmlformats.org/markup-compatibility/2006" xmlns:aink="http://schemas.microsoft.com/office/drawing/2016/ink" xmlns:am3d="http://schemas.microsoft.com/office/drawing/2017/model3d" xmlns:o="urn:schemas-microsoft-com:office:office" xmlns:oel="http://schemas.microsoft.com/office/2019/extlst" xmlns:r="http://schemas.openxmlformats.org/officeDocument/2006/relationships" xmlns:m="http://schemas.openxmlformats.org/officeDocument/2006/math" xmlns:v="urn:schemas-microsoft-com:vml" xmlns:wp14="http://schemas.microsoft.com/office/word/2010/wordprocessingDrawing" xmlns:wp="http://schemas.openxmlformats.org/drawingml/2006/wordprocessingDrawing" xmlns:w10="urn:schemas-microsoft-com:office:word" xmlns:w="http://schemas.openxmlformats.org/wordprocessingml/2006/main" xmlns:w14="http://schemas.microsoft.com/office/word/2010/wordml" xmlns:w15="http://schemas.microsoft.com/office/word/2012/wordml" xmlns:w16cex="http://schemas.microsoft.com/office/word/2018/wordml/cex" xmlns:w16cid="http://schemas.microsoft.com/office/word/2016/wordml/cid" xmlns:w16="http://schemas.microsoft.com/office/word/2018/wordml" xmlns:w16du="http://schemas.microsoft.com/office/word/2023/wordml/word16du" xmlns:w16sdtdh="http://schemas.microsoft.com/office/word/2020/wordml/sdtdatahash" xmlns:w16se="http://schemas.microsoft.com/office/word/2015/wordml/symex" xmlns:wpg="http://schemas.microsoft.com/office/word/2010/wordprocessingGroup" xmlns:wpi="http://schemas.microsoft.com/office/word/2010/wordprocessingInk" xmlns:wne="http://schemas.microsoft.com/office/word/2006/wordml" xmlns:wps="http://schemas.microsoft.com/office/word/2010/wordprocessingShape" mc:Ignorable="w14 w15 w16se w16cid w16 w16cex w16sdtdh w16du wp14">
   <w:footnote w:type="separator" w:id="-1">
     <w:p>
       <w:pPr>
@@ -14577,7 +14604,7 @@
 </file>
 
 <file path=word/numbering.xml><?xml version="1.0" encoding="utf-8"?>
-<w:numbering xmlns:wpc="http://schemas.microsoft.com/office/word/2010/wordprocessingCanvas" xmlns:cx="http://schemas.microsoft.com/office/drawing/2014/chartex" xmlns:cx1="http://schemas.microsoft.com/office/drawing/2015/9/8/chartex" xmlns:cx2="http://schemas.microsoft.com/office/drawing/2015/10/21/chartex" xmlns:cx3="http://schemas.microsoft.com/office/drawing/2016/5/9/chartex" xmlns:cx4="http://schemas.microsoft.com/office/drawing/2016/5/10/chartex" xmlns:cx5="http://schemas.microsoft.com/office/drawing/2016/5/11/chartex" xmlns:cx6="http://schemas.microsoft.com/office/drawing/2016/5/12/chartex" xmlns:cx7="http://schemas.microsoft.com/office/drawing/2016/5/13/chartex" xmlns:cx8="http://schemas.microsoft.com/office/drawing/2016/5/14/chartex" xmlns:mc="http://schemas.openxmlformats.org/markup-compatibility/2006" xmlns:aink="http://schemas.microsoft.com/office/drawing/2016/ink" xmlns:am3d="http://schemas.microsoft.com/office/drawing/2017/model3d" xmlns:o="urn:schemas-microsoft-com:office:office" xmlns:r="http://schemas.openxmlformats.org/officeDocument/2006/relationships" xmlns:m="http://schemas.openxmlformats.org/officeDocument/2006/math" xmlns:v="urn:schemas-microsoft-com:vml" xmlns:wp14="http://schemas.microsoft.com/office/word/2010/wordprocessingDrawing" xmlns:wp="http://schemas.openxmlformats.org/drawingml/2006/wordprocessingDrawing" xmlns:w10="urn:schemas-microsoft-com:office:word" xmlns:w="http://schemas.openxmlformats.org/wordprocessingml/2006/main" xmlns:w14="http://schemas.microsoft.com/office/word/2010/wordml" xmlns:w15="http://schemas.microsoft.com/office/word/2012/wordml" xmlns:w16cex="http://schemas.microsoft.com/office/word/2018/wordml/cex" xmlns:w16cid="http://schemas.microsoft.com/office/word/2016/wordml/cid" xmlns:w16="http://schemas.microsoft.com/office/word/2018/wordml" xmlns:w16sdtdh="http://schemas.microsoft.com/office/word/2020/wordml/sdtdatahash" xmlns:w16se="http://schemas.microsoft.com/office/word/2015/wordml/symex" xmlns:wpg="http://schemas.microsoft.com/office/word/2010/wordprocessingGroup" xmlns:wpi="http://schemas.microsoft.com/office/word/2010/wordprocessingInk" xmlns:wne="http://schemas.microsoft.com/office/word/2006/wordml" xmlns:wps="http://schemas.microsoft.com/office/word/2010/wordprocessingShape" mc:Ignorable="w14 w15 w16se w16cid w16 w16cex w16sdtdh wp14">
+<w:numbering xmlns:wpc="http://schemas.microsoft.com/office/word/2010/wordprocessingCanvas" xmlns:cx="http://schemas.microsoft.com/office/drawing/2014/chartex" xmlns:cx1="http://schemas.microsoft.com/office/drawing/2015/9/8/chartex" xmlns:cx2="http://schemas.microsoft.com/office/drawing/2015/10/21/chartex" xmlns:cx3="http://schemas.microsoft.com/office/drawing/2016/5/9/chartex" xmlns:cx4="http://schemas.microsoft.com/office/drawing/2016/5/10/chartex" xmlns:cx5="http://schemas.microsoft.com/office/drawing/2016/5/11/chartex" xmlns:cx6="http://schemas.microsoft.com/office/drawing/2016/5/12/chartex" xmlns:cx7="http://schemas.microsoft.com/office/drawing/2016/5/13/chartex" xmlns:cx8="http://schemas.microsoft.com/office/drawing/2016/5/14/chartex" xmlns:mc="http://schemas.openxmlformats.org/markup-compatibility/2006" xmlns:aink="http://schemas.microsoft.com/office/drawing/2016/ink" xmlns:am3d="http://schemas.microsoft.com/office/drawing/2017/model3d" xmlns:o="urn:schemas-microsoft-com:office:office" xmlns:oel="http://schemas.microsoft.com/office/2019/extlst" xmlns:r="http://schemas.openxmlformats.org/officeDocument/2006/relationships" xmlns:m="http://schemas.openxmlformats.org/officeDocument/2006/math" xmlns:v="urn:schemas-microsoft-com:vml" xmlns:wp14="http://schemas.microsoft.com/office/word/2010/wordprocessingDrawing" xmlns:wp="http://schemas.openxmlformats.org/drawingml/2006/wordprocessingDrawing" xmlns:w10="urn:schemas-microsoft-com:office:word" xmlns:w="http://schemas.openxmlformats.org/wordprocessingml/2006/main" xmlns:w14="http://schemas.microsoft.com/office/word/2010/wordml" xmlns:w15="http://schemas.microsoft.com/office/word/2012/wordml" xmlns:w16cex="http://schemas.microsoft.com/office/word/2018/wordml/cex" xmlns:w16cid="http://schemas.microsoft.com/office/word/2016/wordml/cid" xmlns:w16="http://schemas.microsoft.com/office/word/2018/wordml" xmlns:w16du="http://schemas.microsoft.com/office/word/2023/wordml/word16du" xmlns:w16sdtdh="http://schemas.microsoft.com/office/word/2020/wordml/sdtdatahash" xmlns:w16se="http://schemas.microsoft.com/office/word/2015/wordml/symex" xmlns:wpg="http://schemas.microsoft.com/office/word/2010/wordprocessingGroup" xmlns:wpi="http://schemas.microsoft.com/office/word/2010/wordprocessingInk" xmlns:wne="http://schemas.microsoft.com/office/word/2006/wordml" xmlns:wps="http://schemas.microsoft.com/office/word/2010/wordprocessingShape" mc:Ignorable="w14 w15 w16se w16cid w16 w16cex w16sdtdh w16du wp14">
   <w:abstractNum w:abstractNumId="0" w15:restartNumberingAfterBreak="0">
     <w:nsid w:val="25655225"/>
     <w:multiLevelType w:val="multilevel"/>
@@ -15870,43 +15897,43 @@
       </w:pPr>
     </w:lvl>
   </w:abstractNum>
-  <w:num w:numId="1">
+  <w:num w:numId="1" w16cid:durableId="456920416">
     <w:abstractNumId w:val="6"/>
   </w:num>
-  <w:num w:numId="2">
+  <w:num w:numId="2" w16cid:durableId="216476948">
     <w:abstractNumId w:val="2"/>
   </w:num>
-  <w:num w:numId="3">
+  <w:num w:numId="3" w16cid:durableId="458693192">
     <w:abstractNumId w:val="4"/>
   </w:num>
-  <w:num w:numId="4">
+  <w:num w:numId="4" w16cid:durableId="1351955893">
     <w:abstractNumId w:val="1"/>
   </w:num>
-  <w:num w:numId="5">
+  <w:num w:numId="5" w16cid:durableId="845636245">
     <w:abstractNumId w:val="9"/>
   </w:num>
-  <w:num w:numId="6">
+  <w:num w:numId="6" w16cid:durableId="1562793222">
     <w:abstractNumId w:val="3"/>
   </w:num>
-  <w:num w:numId="7">
+  <w:num w:numId="7" w16cid:durableId="275676578">
     <w:abstractNumId w:val="10"/>
   </w:num>
-  <w:num w:numId="8">
+  <w:num w:numId="8" w16cid:durableId="1615870798">
     <w:abstractNumId w:val="5"/>
   </w:num>
-  <w:num w:numId="9">
+  <w:num w:numId="9" w16cid:durableId="1084717649">
     <w:abstractNumId w:val="0"/>
   </w:num>
-  <w:num w:numId="10">
+  <w:num w:numId="10" w16cid:durableId="1174996989">
     <w:abstractNumId w:val="11"/>
   </w:num>
-  <w:num w:numId="11">
+  <w:num w:numId="11" w16cid:durableId="667172870">
     <w:abstractNumId w:val="7"/>
   </w:num>
-  <w:num w:numId="12">
+  <w:num w:numId="12" w16cid:durableId="662438977">
     <w:abstractNumId w:val="12"/>
   </w:num>
-  <w:num w:numId="13">
+  <w:num w:numId="13" w16cid:durableId="1091000809">
     <w:abstractNumId w:val="8"/>
   </w:num>
   <w:numIdMacAtCleanup w:val="8"/>
@@ -15914,7 +15941,7 @@
 </file>
 
 <file path=word/styles.xml><?xml version="1.0" encoding="utf-8"?>
-<w:styles xmlns:mc="http://schemas.openxmlformats.org/markup-compatibility/2006" xmlns:r="http://schemas.openxmlformats.org/officeDocument/2006/relationships" xmlns:w="http://schemas.openxmlformats.org/wordprocessingml/2006/main" xmlns:w14="http://schemas.microsoft.com/office/word/2010/wordml" xmlns:w15="http://schemas.microsoft.com/office/word/2012/wordml" xmlns:w16cex="http://schemas.microsoft.com/office/word/2018/wordml/cex" xmlns:w16cid="http://schemas.microsoft.com/office/word/2016/wordml/cid" xmlns:w16="http://schemas.microsoft.com/office/word/2018/wordml" xmlns:w16sdtdh="http://schemas.microsoft.com/office/word/2020/wordml/sdtdatahash" xmlns:w16se="http://schemas.microsoft.com/office/word/2015/wordml/symex" mc:Ignorable="w14 w15 w16se w16cid w16 w16cex w16sdtdh">
+<w:styles xmlns:mc="http://schemas.openxmlformats.org/markup-compatibility/2006" xmlns:r="http://schemas.openxmlformats.org/officeDocument/2006/relationships" xmlns:w="http://schemas.openxmlformats.org/wordprocessingml/2006/main" xmlns:w14="http://schemas.microsoft.com/office/word/2010/wordml" xmlns:w15="http://schemas.microsoft.com/office/word/2012/wordml" xmlns:w16cex="http://schemas.microsoft.com/office/word/2018/wordml/cex" xmlns:w16cid="http://schemas.microsoft.com/office/word/2016/wordml/cid" xmlns:w16="http://schemas.microsoft.com/office/word/2018/wordml" xmlns:w16du="http://schemas.microsoft.com/office/word/2023/wordml/word16du" xmlns:w16sdtdh="http://schemas.microsoft.com/office/word/2020/wordml/sdtdatahash" xmlns:w16se="http://schemas.microsoft.com/office/word/2015/wordml/symex" mc:Ignorable="w14 w15 w16se w16cid w16 w16cex w16sdtdh w16du">
   <w:docDefaults>
     <w:rPrDefault>
       <w:rPr>

</xml_diff>